<commit_message>
chore(doc):analyse fonctionnelle à jour
</commit_message>
<xml_diff>
--- a/doc/soya_analyse fonctionnelle.docx
+++ b/doc/soya_analyse fonctionnelle.docx
@@ -79,12 +79,6 @@
         <w:gridCol w:w="9921"/>
       </w:tblGrid>
       <w:tr>
-        <w:tblPrEx>
-          <w:tblCellMar>
-            <w:top w:w="0" w:type="dxa"/>
-            <w:bottom w:w="0" w:type="dxa"/>
-          </w:tblCellMar>
-        </w:tblPrEx>
         <w:trPr>
           <w:trHeight w:val="640"/>
         </w:trPr>
@@ -128,12 +122,6 @@
         </w:tc>
       </w:tr>
       <w:tr>
-        <w:tblPrEx>
-          <w:tblCellMar>
-            <w:top w:w="0" w:type="dxa"/>
-            <w:bottom w:w="0" w:type="dxa"/>
-          </w:tblCellMar>
-        </w:tblPrEx>
         <w:trPr>
           <w:trHeight w:val="2859"/>
         </w:trPr>
@@ -191,12 +179,6 @@
               <w:gridCol w:w="7383"/>
             </w:tblGrid>
             <w:tr>
-              <w:tblPrEx>
-                <w:tblCellMar>
-                  <w:top w:w="0" w:type="dxa"/>
-                  <w:bottom w:w="0" w:type="dxa"/>
-                </w:tblCellMar>
-              </w:tblPrEx>
               <w:trPr>
                 <w:trHeight w:val="1175"/>
               </w:trPr>
@@ -276,14 +258,11 @@
                     <w:pStyle w:val="NormalWeb"/>
                   </w:pPr>
                   <w:r>
-                    <w:rPr>
-                      <w:noProof/>
-                    </w:rPr>
                     <w:drawing>
-                      <wp:inline distT="0" distB="0" distL="0" distR="0" wp14:anchorId="7450A1CA" wp14:editId="31861C5E">
-                        <wp:extent cx="4029075" cy="2429987"/>
-                        <wp:effectExtent l="19050" t="19050" r="9525" b="27940"/>
-                        <wp:docPr id="2" name="Image 2"/>
+                      <wp:inline distT="0" distB="0" distL="0" distR="0" wp14:anchorId="7A86E757" wp14:editId="6B30F643">
+                        <wp:extent cx="4238625" cy="2740126"/>
+                        <wp:effectExtent l="19050" t="19050" r="9525" b="22225"/>
+                        <wp:docPr id="8" name="Image 8"/>
                         <wp:cNvGraphicFramePr>
                           <a:graphicFrameLocks xmlns:a="http://schemas.openxmlformats.org/drawingml/2006/main" noChangeAspect="1"/>
                         </wp:cNvGraphicFramePr>
@@ -291,33 +270,23 @@
                           <a:graphicData uri="http://schemas.openxmlformats.org/drawingml/2006/picture">
                             <pic:pic xmlns:pic="http://schemas.openxmlformats.org/drawingml/2006/picture">
                               <pic:nvPicPr>
-                                <pic:cNvPr id="0" name="Picture 3"/>
-                                <pic:cNvPicPr>
-                                  <a:picLocks noChangeAspect="1" noChangeArrowheads="1"/>
-                                </pic:cNvPicPr>
+                                <pic:cNvPr id="1" name=""/>
+                                <pic:cNvPicPr/>
                               </pic:nvPicPr>
                               <pic:blipFill>
-                                <a:blip r:embed="rId5">
-                                  <a:extLst>
-                                    <a:ext uri="{28A0092B-C50C-407E-A947-70E740481C1C}">
-                                      <a14:useLocalDpi xmlns:a14="http://schemas.microsoft.com/office/drawing/2010/main" val="0"/>
-                                    </a:ext>
-                                  </a:extLst>
-                                </a:blip>
-                                <a:srcRect/>
+                                <a:blip r:embed="rId5"/>
                                 <a:stretch>
                                   <a:fillRect/>
                                 </a:stretch>
                               </pic:blipFill>
-                              <pic:spPr bwMode="auto">
+                              <pic:spPr>
                                 <a:xfrm>
                                   <a:off x="0" y="0"/>
-                                  <a:ext cx="4044604" cy="2439353"/>
+                                  <a:ext cx="4247876" cy="2746106"/>
                                 </a:xfrm>
                                 <a:prstGeom prst="rect">
                                   <a:avLst/>
                                 </a:prstGeom>
-                                <a:noFill/>
                                 <a:ln>
                                   <a:solidFill>
                                     <a:schemeClr val="tx1"/>
@@ -343,12 +312,6 @@
               </w:tc>
             </w:tr>
             <w:tr>
-              <w:tblPrEx>
-                <w:tblCellMar>
-                  <w:top w:w="0" w:type="dxa"/>
-                  <w:bottom w:w="0" w:type="dxa"/>
-                </w:tblCellMar>
-              </w:tblPrEx>
               <w:trPr>
                 <w:trHeight w:val="776"/>
               </w:trPr>
@@ -514,12 +477,6 @@
               </w:tc>
             </w:tr>
             <w:tr>
-              <w:tblPrEx>
-                <w:tblCellMar>
-                  <w:top w:w="0" w:type="dxa"/>
-                  <w:bottom w:w="0" w:type="dxa"/>
-                </w:tblCellMar>
-              </w:tblPrEx>
               <w:trPr>
                 <w:trHeight w:val="776"/>
               </w:trPr>
@@ -762,12 +719,6 @@
         <w:gridCol w:w="9839"/>
       </w:tblGrid>
       <w:tr>
-        <w:tblPrEx>
-          <w:tblCellMar>
-            <w:top w:w="0" w:type="dxa"/>
-            <w:bottom w:w="0" w:type="dxa"/>
-          </w:tblCellMar>
-        </w:tblPrEx>
         <w:trPr>
           <w:trHeight w:val="682"/>
         </w:trPr>
@@ -795,12 +746,6 @@
         </w:tc>
       </w:tr>
       <w:tr>
-        <w:tblPrEx>
-          <w:tblCellMar>
-            <w:top w:w="0" w:type="dxa"/>
-            <w:bottom w:w="0" w:type="dxa"/>
-          </w:tblCellMar>
-        </w:tblPrEx>
         <w:trPr>
           <w:trHeight w:val="1697"/>
         </w:trPr>
@@ -859,12 +804,6 @@
               <w:gridCol w:w="7853"/>
             </w:tblGrid>
             <w:tr>
-              <w:tblPrEx>
-                <w:tblCellMar>
-                  <w:top w:w="0" w:type="dxa"/>
-                  <w:bottom w:w="0" w:type="dxa"/>
-                </w:tblCellMar>
-              </w:tblPrEx>
               <w:trPr>
                 <w:trHeight w:val="682"/>
               </w:trPr>
@@ -956,6 +895,7 @@
                   <w:r>
                     <w:rPr>
                       <w:rFonts w:ascii="Century Gothic" w:hAnsi="Century Gothic"/>
+                      <w:noProof/>
                       <w:sz w:val="24"/>
                       <w:szCs w:val="24"/>
                     </w:rPr>
@@ -1085,12 +1025,6 @@
               </w:tc>
             </w:tr>
             <w:tr>
-              <w:tblPrEx>
-                <w:tblCellMar>
-                  <w:top w:w="0" w:type="dxa"/>
-                  <w:bottom w:w="0" w:type="dxa"/>
-                </w:tblCellMar>
-              </w:tblPrEx>
               <w:trPr>
                 <w:trHeight w:val="682"/>
               </w:trPr>
@@ -1153,6 +1087,7 @@
                   <w:r>
                     <w:rPr>
                       <w:rFonts w:ascii="Century Gothic" w:hAnsi="Century Gothic"/>
+                      <w:noProof/>
                       <w:sz w:val="24"/>
                       <w:szCs w:val="24"/>
                     </w:rPr>
@@ -1307,12 +1242,6 @@
         <w:gridCol w:w="9809"/>
       </w:tblGrid>
       <w:tr>
-        <w:tblPrEx>
-          <w:tblCellMar>
-            <w:top w:w="0" w:type="dxa"/>
-            <w:bottom w:w="0" w:type="dxa"/>
-          </w:tblCellMar>
-        </w:tblPrEx>
         <w:trPr>
           <w:trHeight w:val="661"/>
         </w:trPr>
@@ -1340,12 +1269,6 @@
         </w:tc>
       </w:tr>
       <w:tr>
-        <w:tblPrEx>
-          <w:tblCellMar>
-            <w:top w:w="0" w:type="dxa"/>
-            <w:bottom w:w="0" w:type="dxa"/>
-          </w:tblCellMar>
-        </w:tblPrEx>
         <w:trPr>
           <w:trHeight w:val="1644"/>
         </w:trPr>
@@ -1400,16 +1323,10 @@
               <w:tblLook w:val="0000" w:firstRow="0" w:lastRow="0" w:firstColumn="0" w:lastColumn="0" w:noHBand="0" w:noVBand="0"/>
             </w:tblPr>
             <w:tblGrid>
-              <w:gridCol w:w="2351"/>
-              <w:gridCol w:w="7436"/>
+              <w:gridCol w:w="1863"/>
+              <w:gridCol w:w="7924"/>
             </w:tblGrid>
             <w:tr>
-              <w:tblPrEx>
-                <w:tblCellMar>
-                  <w:top w:w="0" w:type="dxa"/>
-                  <w:bottom w:w="0" w:type="dxa"/>
-                </w:tblCellMar>
-              </w:tblPrEx>
               <w:trPr>
                 <w:trHeight w:val="661"/>
               </w:trPr>
@@ -1469,7 +1386,7 @@
                       <w:sz w:val="24"/>
                       <w:szCs w:val="24"/>
                     </w:rPr>
-                    <w:t>Après la colonne Numéro une colonne Date est affichée(maquette1)</w:t>
+                    <w:t>Après la colonne Numéro une colonne Date et heure est affichée(maquette1)</w:t>
                   </w:r>
                 </w:p>
                 <w:p>
@@ -1487,10 +1404,10 @@
                       <w:szCs w:val="24"/>
                     </w:rPr>
                     <w:drawing>
-                      <wp:inline distT="0" distB="0" distL="0" distR="0" wp14:anchorId="7D7883C4" wp14:editId="7B5D37D9">
-                        <wp:extent cx="3619500" cy="2703998"/>
-                        <wp:effectExtent l="19050" t="19050" r="19050" b="20320"/>
-                        <wp:docPr id="6" name="Image 6"/>
+                      <wp:inline distT="0" distB="0" distL="0" distR="0" wp14:anchorId="0E587AB8" wp14:editId="2A377C74">
+                        <wp:extent cx="4238625" cy="3063212"/>
+                        <wp:effectExtent l="19050" t="19050" r="9525" b="23495"/>
+                        <wp:docPr id="12" name="Image 12"/>
                         <wp:cNvGraphicFramePr>
                           <a:graphicFrameLocks xmlns:a="http://schemas.openxmlformats.org/drawingml/2006/main" noChangeAspect="1"/>
                         </wp:cNvGraphicFramePr>
@@ -1510,171 +1427,7 @@
                               <pic:spPr>
                                 <a:xfrm>
                                   <a:off x="0" y="0"/>
-                                  <a:ext cx="3626054" cy="2708894"/>
-                                </a:xfrm>
-                                <a:prstGeom prst="rect">
-                                  <a:avLst/>
-                                </a:prstGeom>
-                                <a:ln>
-                                  <a:solidFill>
-                                    <a:schemeClr val="tx1"/>
-                                  </a:solidFill>
-                                </a:ln>
-                              </pic:spPr>
-                            </pic:pic>
-                          </a:graphicData>
-                        </a:graphic>
-                      </wp:inline>
-                    </w:drawing>
-                  </w:r>
-                </w:p>
-                <w:p>
-                  <w:pPr>
-                    <w:rPr>
-                      <w:rFonts w:ascii="Century Gothic" w:hAnsi="Century Gothic"/>
-                      <w:sz w:val="24"/>
-                      <w:szCs w:val="24"/>
-                    </w:rPr>
-                  </w:pPr>
-                </w:p>
-                <w:p>
-                  <w:pPr>
-                    <w:rPr>
-                      <w:rFonts w:ascii="Century Gothic" w:hAnsi="Century Gothic"/>
-                      <w:sz w:val="24"/>
-                      <w:szCs w:val="24"/>
-                    </w:rPr>
-                  </w:pPr>
-                </w:p>
-                <w:p>
-                  <w:pPr>
-                    <w:rPr>
-                      <w:rFonts w:ascii="Century Gothic" w:hAnsi="Century Gothic"/>
-                      <w:sz w:val="24"/>
-                      <w:szCs w:val="24"/>
-                    </w:rPr>
-                  </w:pPr>
-                </w:p>
-                <w:p>
-                  <w:pPr>
-                    <w:rPr>
-                      <w:rFonts w:ascii="Century Gothic" w:hAnsi="Century Gothic"/>
-                      <w:sz w:val="24"/>
-                      <w:szCs w:val="24"/>
-                    </w:rPr>
-                  </w:pPr>
-                </w:p>
-              </w:tc>
-            </w:tr>
-            <w:tr>
-              <w:tblPrEx>
-                <w:tblCellMar>
-                  <w:top w:w="0" w:type="dxa"/>
-                  <w:bottom w:w="0" w:type="dxa"/>
-                </w:tblCellMar>
-              </w:tblPrEx>
-              <w:trPr>
-                <w:trHeight w:val="661"/>
-              </w:trPr>
-              <w:tc>
-                <w:tcPr>
-                  <w:tcW w:w="0" w:type="auto"/>
-                </w:tcPr>
-                <w:p>
-                  <w:pPr>
-                    <w:rPr>
-                      <w:rFonts w:ascii="Century Gothic" w:hAnsi="Century Gothic"/>
-                      <w:b/>
-                      <w:bCs/>
-                      <w:sz w:val="24"/>
-                      <w:szCs w:val="24"/>
-                    </w:rPr>
-                  </w:pPr>
-                  <w:proofErr w:type="gramStart"/>
-                  <w:r>
-                    <w:rPr>
-                      <w:rFonts w:ascii="Century Gothic" w:hAnsi="Century Gothic"/>
-                      <w:b/>
-                      <w:bCs/>
-                      <w:sz w:val="24"/>
-                      <w:szCs w:val="24"/>
-                    </w:rPr>
-                    <w:lastRenderedPageBreak/>
-                    <w:t>créer</w:t>
-                  </w:r>
-                  <w:proofErr w:type="gramEnd"/>
-                  <w:r>
-                    <w:rPr>
-                      <w:rFonts w:ascii="Century Gothic" w:hAnsi="Century Gothic"/>
-                      <w:b/>
-                      <w:bCs/>
-                      <w:sz w:val="24"/>
-                      <w:szCs w:val="24"/>
-                    </w:rPr>
-                    <w:t xml:space="preserve"> une colonne heure</w:t>
-                  </w:r>
-                </w:p>
-              </w:tc>
-              <w:tc>
-                <w:tcPr>
-                  <w:tcW w:w="0" w:type="auto"/>
-                </w:tcPr>
-                <w:p>
-                  <w:pPr>
-                    <w:rPr>
-                      <w:rFonts w:ascii="Century Gothic" w:hAnsi="Century Gothic"/>
-                      <w:sz w:val="24"/>
-                      <w:szCs w:val="24"/>
-                    </w:rPr>
-                  </w:pPr>
-                  <w:r>
-                    <w:rPr>
-                      <w:rFonts w:ascii="Century Gothic" w:hAnsi="Century Gothic"/>
-                      <w:sz w:val="24"/>
-                      <w:szCs w:val="24"/>
-                    </w:rPr>
-                    <w:t>Après la colonne Date une colonne Heure s'affiche (maquette1)</w:t>
-                  </w:r>
-                </w:p>
-                <w:p>
-                  <w:pPr>
-                    <w:rPr>
-                      <w:rFonts w:ascii="Century Gothic" w:hAnsi="Century Gothic"/>
-                      <w:sz w:val="24"/>
-                      <w:szCs w:val="24"/>
-                    </w:rPr>
-                  </w:pPr>
-                  <w:r>
-                    <w:rPr>
-                      <w:rFonts w:ascii="Century Gothic" w:hAnsi="Century Gothic"/>
-                      <w:sz w:val="24"/>
-                      <w:szCs w:val="24"/>
-                    </w:rPr>
-                    <w:drawing>
-                      <wp:inline distT="0" distB="0" distL="0" distR="0" wp14:anchorId="3F082AA6" wp14:editId="37590942">
-                        <wp:extent cx="3619500" cy="2703998"/>
-                        <wp:effectExtent l="19050" t="19050" r="19050" b="20320"/>
-                        <wp:docPr id="7" name="Image 7"/>
-                        <wp:cNvGraphicFramePr>
-                          <a:graphicFrameLocks xmlns:a="http://schemas.openxmlformats.org/drawingml/2006/main" noChangeAspect="1"/>
-                        </wp:cNvGraphicFramePr>
-                        <a:graphic xmlns:a="http://schemas.openxmlformats.org/drawingml/2006/main">
-                          <a:graphicData uri="http://schemas.openxmlformats.org/drawingml/2006/picture">
-                            <pic:pic xmlns:pic="http://schemas.openxmlformats.org/drawingml/2006/picture">
-                              <pic:nvPicPr>
-                                <pic:cNvPr id="1" name=""/>
-                                <pic:cNvPicPr/>
-                              </pic:nvPicPr>
-                              <pic:blipFill>
-                                <a:blip r:embed="rId8"/>
-                                <a:stretch>
-                                  <a:fillRect/>
-                                </a:stretch>
-                              </pic:blipFill>
-                              <pic:spPr>
-                                <a:xfrm>
-                                  <a:off x="0" y="0"/>
-                                  <a:ext cx="3626054" cy="2708894"/>
+                                  <a:ext cx="4273615" cy="3088499"/>
                                 </a:xfrm>
                                 <a:prstGeom prst="rect">
                                   <a:avLst/>

</xml_diff>

<commit_message>
Fix : problème de compatibilité
</commit_message>
<xml_diff>
--- a/doc/soya_analyse fonctionnelle.docx
+++ b/doc/soya_analyse fonctionnelle.docx
@@ -79,12 +79,6 @@
         <w:gridCol w:w="9921"/>
       </w:tblGrid>
       <w:tr>
-        <w:tblPrEx>
-          <w:tblCellMar>
-            <w:top w:w="0" w:type="dxa"/>
-            <w:bottom w:w="0" w:type="dxa"/>
-          </w:tblCellMar>
-        </w:tblPrEx>
         <w:trPr>
           <w:trHeight w:val="640"/>
         </w:trPr>
@@ -128,12 +122,6 @@
         </w:tc>
       </w:tr>
       <w:tr>
-        <w:tblPrEx>
-          <w:tblCellMar>
-            <w:top w:w="0" w:type="dxa"/>
-            <w:bottom w:w="0" w:type="dxa"/>
-          </w:tblCellMar>
-        </w:tblPrEx>
         <w:trPr>
           <w:trHeight w:val="2859"/>
         </w:trPr>
@@ -158,16 +146,14 @@
               </w:rPr>
               <w:t xml:space="preserve">Tests </w:t>
             </w:r>
-            <w:proofErr w:type="gramStart"/>
             <w:r>
               <w:rPr>
                 <w:rFonts w:ascii="Century Gothic" w:hAnsi="Century Gothic"/>
                 <w:sz w:val="24"/>
                 <w:szCs w:val="24"/>
               </w:rPr>
-              <w:t>d'acceptance:</w:t>
+              <w:t>d’acceptance :</w:t>
             </w:r>
-            <w:proofErr w:type="gramEnd"/>
             <w:r>
               <w:rPr>
                 <w:rFonts w:ascii="Century Gothic" w:hAnsi="Century Gothic"/>
@@ -191,12 +177,6 @@
               <w:gridCol w:w="7383"/>
             </w:tblGrid>
             <w:tr>
-              <w:tblPrEx>
-                <w:tblCellMar>
-                  <w:top w:w="0" w:type="dxa"/>
-                  <w:bottom w:w="0" w:type="dxa"/>
-                </w:tblCellMar>
-              </w:tblPrEx>
               <w:trPr>
                 <w:trHeight w:val="1175"/>
               </w:trPr>
@@ -214,7 +194,6 @@
                       <w:szCs w:val="24"/>
                     </w:rPr>
                   </w:pPr>
-                  <w:proofErr w:type="gramStart"/>
                   <w:r>
                     <w:rPr>
                       <w:rFonts w:ascii="Century Gothic" w:hAnsi="Century Gothic"/>
@@ -223,9 +202,8 @@
                       <w:sz w:val="24"/>
                       <w:szCs w:val="24"/>
                     </w:rPr>
-                    <w:t>photo</w:t>
-                  </w:r>
-                  <w:proofErr w:type="gramEnd"/>
+                    <w:t>Photo</w:t>
+                  </w:r>
                   <w:r>
                     <w:rPr>
                       <w:rFonts w:ascii="Century Gothic" w:hAnsi="Century Gothic"/>
@@ -236,7 +214,6 @@
                     </w:rPr>
                     <w:t xml:space="preserve"> du </w:t>
                   </w:r>
-                  <w:proofErr w:type="spellStart"/>
                   <w:r>
                     <w:rPr>
                       <w:rFonts w:ascii="Century Gothic" w:hAnsi="Century Gothic"/>
@@ -245,9 +222,8 @@
                       <w:sz w:val="24"/>
                       <w:szCs w:val="24"/>
                     </w:rPr>
-                    <w:t>joeur</w:t>
-                  </w:r>
-                  <w:proofErr w:type="spellEnd"/>
+                    <w:t>joueur</w:t>
+                  </w:r>
                 </w:p>
               </w:tc>
               <w:tc>
@@ -343,12 +319,6 @@
               </w:tc>
             </w:tr>
             <w:tr>
-              <w:tblPrEx>
-                <w:tblCellMar>
-                  <w:top w:w="0" w:type="dxa"/>
-                  <w:bottom w:w="0" w:type="dxa"/>
-                </w:tblCellMar>
-              </w:tblPrEx>
               <w:trPr>
                 <w:trHeight w:val="776"/>
               </w:trPr>
@@ -514,12 +484,6 @@
               </w:tc>
             </w:tr>
             <w:tr>
-              <w:tblPrEx>
-                <w:tblCellMar>
-                  <w:top w:w="0" w:type="dxa"/>
-                  <w:bottom w:w="0" w:type="dxa"/>
-                </w:tblCellMar>
-              </w:tblPrEx>
               <w:trPr>
                 <w:trHeight w:val="776"/>
               </w:trPr>
@@ -762,12 +726,6 @@
         <w:gridCol w:w="9839"/>
       </w:tblGrid>
       <w:tr>
-        <w:tblPrEx>
-          <w:tblCellMar>
-            <w:top w:w="0" w:type="dxa"/>
-            <w:bottom w:w="0" w:type="dxa"/>
-          </w:tblCellMar>
-        </w:tblPrEx>
         <w:trPr>
           <w:trHeight w:val="682"/>
         </w:trPr>
@@ -795,12 +753,6 @@
         </w:tc>
       </w:tr>
       <w:tr>
-        <w:tblPrEx>
-          <w:tblCellMar>
-            <w:top w:w="0" w:type="dxa"/>
-            <w:bottom w:w="0" w:type="dxa"/>
-          </w:tblCellMar>
-        </w:tblPrEx>
         <w:trPr>
           <w:trHeight w:val="1697"/>
         </w:trPr>
@@ -825,16 +777,14 @@
               </w:rPr>
               <w:t xml:space="preserve">Tests </w:t>
             </w:r>
-            <w:proofErr w:type="gramStart"/>
             <w:r>
               <w:rPr>
                 <w:rFonts w:ascii="Century Gothic" w:hAnsi="Century Gothic"/>
                 <w:sz w:val="24"/>
                 <w:szCs w:val="24"/>
               </w:rPr>
-              <w:t>d'acceptance:</w:t>
+              <w:t>d’acceptance :</w:t>
             </w:r>
-            <w:proofErr w:type="gramEnd"/>
             <w:r>
               <w:rPr>
                 <w:rFonts w:ascii="Century Gothic" w:hAnsi="Century Gothic"/>
@@ -859,12 +809,6 @@
               <w:gridCol w:w="7853"/>
             </w:tblGrid>
             <w:tr>
-              <w:tblPrEx>
-                <w:tblCellMar>
-                  <w:top w:w="0" w:type="dxa"/>
-                  <w:bottom w:w="0" w:type="dxa"/>
-                </w:tblCellMar>
-              </w:tblPrEx>
               <w:trPr>
                 <w:trHeight w:val="682"/>
               </w:trPr>
@@ -956,6 +900,7 @@
                   <w:r>
                     <w:rPr>
                       <w:rFonts w:ascii="Century Gothic" w:hAnsi="Century Gothic"/>
+                      <w:noProof/>
                       <w:sz w:val="24"/>
                       <w:szCs w:val="24"/>
                     </w:rPr>
@@ -1085,12 +1030,6 @@
               </w:tc>
             </w:tr>
             <w:tr>
-              <w:tblPrEx>
-                <w:tblCellMar>
-                  <w:top w:w="0" w:type="dxa"/>
-                  <w:bottom w:w="0" w:type="dxa"/>
-                </w:tblCellMar>
-              </w:tblPrEx>
               <w:trPr>
                 <w:trHeight w:val="682"/>
               </w:trPr>
@@ -1153,6 +1092,7 @@
                   <w:r>
                     <w:rPr>
                       <w:rFonts w:ascii="Century Gothic" w:hAnsi="Century Gothic"/>
+                      <w:noProof/>
                       <w:sz w:val="24"/>
                       <w:szCs w:val="24"/>
                     </w:rPr>
@@ -1307,12 +1247,6 @@
         <w:gridCol w:w="9809"/>
       </w:tblGrid>
       <w:tr>
-        <w:tblPrEx>
-          <w:tblCellMar>
-            <w:top w:w="0" w:type="dxa"/>
-            <w:bottom w:w="0" w:type="dxa"/>
-          </w:tblCellMar>
-        </w:tblPrEx>
         <w:trPr>
           <w:trHeight w:val="661"/>
         </w:trPr>
@@ -1340,12 +1274,6 @@
         </w:tc>
       </w:tr>
       <w:tr>
-        <w:tblPrEx>
-          <w:tblCellMar>
-            <w:top w:w="0" w:type="dxa"/>
-            <w:bottom w:w="0" w:type="dxa"/>
-          </w:tblCellMar>
-        </w:tblPrEx>
         <w:trPr>
           <w:trHeight w:val="1644"/>
         </w:trPr>
@@ -1404,12 +1332,6 @@
               <w:gridCol w:w="7436"/>
             </w:tblGrid>
             <w:tr>
-              <w:tblPrEx>
-                <w:tblCellMar>
-                  <w:top w:w="0" w:type="dxa"/>
-                  <w:bottom w:w="0" w:type="dxa"/>
-                </w:tblCellMar>
-              </w:tblPrEx>
               <w:trPr>
                 <w:trHeight w:val="661"/>
               </w:trPr>
@@ -1483,6 +1405,7 @@
                   <w:r>
                     <w:rPr>
                       <w:rFonts w:ascii="Century Gothic" w:hAnsi="Century Gothic"/>
+                      <w:noProof/>
                       <w:sz w:val="24"/>
                       <w:szCs w:val="24"/>
                     </w:rPr>
@@ -1567,12 +1490,6 @@
               </w:tc>
             </w:tr>
             <w:tr>
-              <w:tblPrEx>
-                <w:tblCellMar>
-                  <w:top w:w="0" w:type="dxa"/>
-                  <w:bottom w:w="0" w:type="dxa"/>
-                </w:tblCellMar>
-              </w:tblPrEx>
               <w:trPr>
                 <w:trHeight w:val="661"/>
               </w:trPr>
@@ -1647,6 +1564,7 @@
                   <w:r>
                     <w:rPr>
                       <w:rFonts w:ascii="Century Gothic" w:hAnsi="Century Gothic"/>
+                      <w:noProof/>
                       <w:sz w:val="24"/>
                       <w:szCs w:val="24"/>
                     </w:rPr>

</xml_diff>